<commit_message>
Completion of Ex Set 5
Updated Website to Reflect Completion.
</commit_message>
<xml_diff>
--- a/Exercises/Exercise 5/Annadurai - Ex5.docx
+++ b/Exercises/Exercise 5/Annadurai - Ex5.docx
@@ -172,21 +172,7 @@
           <w:rStyle w:val="Hyperlink"/>
           <w:rFonts w:ascii="Cambria" w:hAnsi="Cambria" w:cs="Arial"/>
         </w:rPr>
-        <w:t>Git</w:t>
-      </w:r>
-      <w:r>
-        <w:rPr>
-          <w:rStyle w:val="Hyperlink"/>
-          <w:rFonts w:ascii="Cambria" w:hAnsi="Cambria" w:cs="Arial"/>
-        </w:rPr>
-        <w:t>H</w:t>
-      </w:r>
-      <w:r>
-        <w:rPr>
-          <w:rStyle w:val="Hyperlink"/>
-          <w:rFonts w:ascii="Cambria" w:hAnsi="Cambria" w:cs="Arial"/>
-        </w:rPr>
-        <w:t>ub</w:t>
+        <w:t>GitHub</w:t>
       </w:r>
     </w:p>
     <w:p>
@@ -241,30 +227,49 @@
           <w:rFonts w:ascii="Cambria" w:hAnsi="Cambria"/>
           <w:color w:val="000000"/>
         </w:rPr>
-        <w:t xml:space="preserve">     </w:t>
-      </w:r>
-      <w:r>
-        <w:rPr>
-          <w:rFonts w:ascii="Cambria" w:hAnsi="Cambria"/>
-          <w:color w:val="000000"/>
-        </w:rPr>
-        <w:t xml:space="preserve">The HTML DOM Exercises are the first set of exercises to discard the p5.js library and rely entirely on vanilla </w:t>
-      </w:r>
-      <w:proofErr w:type="spellStart"/>
-      <w:r>
-        <w:rPr>
-          <w:rFonts w:ascii="Cambria" w:hAnsi="Cambria"/>
-          <w:color w:val="000000"/>
-        </w:rPr>
-        <w:t>Javascript</w:t>
-      </w:r>
-      <w:proofErr w:type="spellEnd"/>
-      <w:r>
-        <w:rPr>
-          <w:rFonts w:ascii="Cambria" w:hAnsi="Cambria"/>
-          <w:color w:val="000000"/>
-        </w:rPr>
-        <w:t>. The goal of the exercise set is to establish the basics of interacting with the HTML Document Model hierarchy and its corresponding JS Object Model. This particular set modifies style properties of HTML elements utilizing event listeners.</w:t>
+        <w:t xml:space="preserve">     The HTML Array &amp; Loop exercises iterate on the previous DOM exercises but emphasize </w:t>
+      </w:r>
+      <w:r>
+        <w:rPr>
+          <w:rFonts w:ascii="Cambria" w:hAnsi="Cambria"/>
+          <w:color w:val="000000"/>
+        </w:rPr>
+        <w:t xml:space="preserve">creating and updating </w:t>
+      </w:r>
+      <w:r>
+        <w:rPr>
+          <w:rFonts w:ascii="Cambria" w:hAnsi="Cambria"/>
+          <w:color w:val="000000"/>
+        </w:rPr>
+        <w:t xml:space="preserve">HTML DOM entities </w:t>
+      </w:r>
+      <w:r>
+        <w:rPr>
+          <w:rFonts w:ascii="Cambria" w:hAnsi="Cambria"/>
+          <w:color w:val="000000"/>
+        </w:rPr>
+        <w:t xml:space="preserve">using loops and arrays. The goal of the exercise is to apply iterative and recursive </w:t>
+      </w:r>
+      <w:r>
+        <w:rPr>
+          <w:rFonts w:ascii="Cambria" w:hAnsi="Cambria"/>
+          <w:color w:val="000000"/>
+        </w:rPr>
+        <w:t>algorithms</w:t>
+      </w:r>
+      <w:r>
+        <w:rPr>
+          <w:rFonts w:ascii="Cambria" w:hAnsi="Cambria"/>
+          <w:color w:val="000000"/>
+        </w:rPr>
+        <w:t xml:space="preserve"> to HTML DOM </w:t>
+      </w:r>
+      <w:r>
+        <w:rPr>
+          <w:rFonts w:ascii="Cambria" w:hAnsi="Cambria"/>
+          <w:color w:val="000000"/>
+        </w:rPr>
+        <w:t xml:space="preserve">entities. </w:t>
       </w:r>
     </w:p>
     <w:p>
@@ -333,7 +338,21 @@
           <w:rFonts w:ascii="Cambria" w:hAnsi="Cambria"/>
           <w:color w:val="000000"/>
         </w:rPr>
-        <w:t>Within the specific exercise set, all exercises have the same program flow of defining a HTML object as a JS object and using signature methods within a corresponding HTML Event listener.</w:t>
+        <w:t xml:space="preserve">Within the specific exercise set, all exercises have the same program flow of defining a HTML object as a JS object and using </w:t>
+      </w:r>
+      <w:r>
+        <w:rPr>
+          <w:rFonts w:ascii="Cambria" w:hAnsi="Cambria"/>
+          <w:color w:val="000000"/>
+        </w:rPr>
+        <w:t>arrays and loops to reach the desired output</w:t>
+      </w:r>
+      <w:r>
+        <w:rPr>
+          <w:rFonts w:ascii="Cambria" w:hAnsi="Cambria"/>
+          <w:color w:val="000000"/>
+        </w:rPr>
+        <w:t>.</w:t>
       </w:r>
     </w:p>
     <w:p>
@@ -386,123 +405,199 @@
           <w:rFonts w:ascii="Cambria" w:hAnsi="Cambria"/>
           <w:color w:val="000000"/>
         </w:rPr>
-        <w:t xml:space="preserve">Ex4.1 was the basis of all the other exercises. The core functionality developed in Ex4.1 could be extended to encompass the functionality required in Ex4.2 and Ex4.3. As such, it was developed somewhat modularly. Initially, the Exercise used an algorithm as seen as in the pre-Application algorithm above: Create a JS Object Literal to represent attributes and properties of a HTML Object, Create the HTML Document Entity with the attributes of the JS Object, </w:t>
-      </w:r>
-      <w:proofErr w:type="gramStart"/>
-      <w:r>
-        <w:rPr>
-          <w:rFonts w:ascii="Cambria" w:hAnsi="Cambria"/>
-          <w:color w:val="000000"/>
-        </w:rPr>
-        <w:t>Create</w:t>
-      </w:r>
-      <w:proofErr w:type="gramEnd"/>
-      <w:r>
-        <w:rPr>
-          <w:rFonts w:ascii="Cambria" w:hAnsi="Cambria"/>
-          <w:color w:val="000000"/>
-        </w:rPr>
-        <w:t xml:space="preserve"> a Function to accomplish the desired functionality and enact it on the JS Object, and lastly update the HTML Document Entity.</w:t>
+        <w:t>Ex</w:t>
+      </w:r>
+      <w:r>
+        <w:rPr>
+          <w:rFonts w:ascii="Cambria" w:hAnsi="Cambria"/>
+          <w:color w:val="000000"/>
+        </w:rPr>
+        <w:t xml:space="preserve">5.1 </w:t>
+      </w:r>
+      <w:r>
+        <w:rPr>
+          <w:rFonts w:ascii="Cambria" w:hAnsi="Cambria"/>
+          <w:color w:val="000000"/>
+        </w:rPr>
+        <w:t xml:space="preserve">simply requires one div with a list of incremented numbers. It simply requires a loop to generate </w:t>
+      </w:r>
+      <w:r>
+        <w:rPr>
+          <w:rFonts w:ascii="Cambria" w:hAnsi="Cambria"/>
+          <w:color w:val="000000"/>
+        </w:rPr>
+        <w:t xml:space="preserve">the inner HTML content </w:t>
+      </w:r>
+      <w:r>
+        <w:rPr>
+          <w:rFonts w:ascii="Cambria" w:hAnsi="Cambria"/>
+          <w:color w:val="000000"/>
+        </w:rPr>
+        <w:t xml:space="preserve">and place that content within a created div. The </w:t>
+      </w:r>
+      <w:proofErr w:type="spellStart"/>
+      <w:r>
+        <w:rPr>
+          <w:rFonts w:ascii="Cambria" w:hAnsi="Cambria"/>
+          <w:color w:val="000000"/>
+        </w:rPr>
+        <w:t>HTMLasJS</w:t>
+      </w:r>
+      <w:proofErr w:type="spellEnd"/>
+      <w:r>
+        <w:rPr>
+          <w:rFonts w:ascii="Cambria" w:hAnsi="Cambria"/>
+          <w:color w:val="000000"/>
+        </w:rPr>
+        <w:t xml:space="preserve"> class was used to generate the div and each loop increment </w:t>
+      </w:r>
+      <w:r>
+        <w:rPr>
+          <w:rFonts w:ascii="Cambria" w:hAnsi="Cambria"/>
+          <w:color w:val="000000"/>
+        </w:rPr>
+        <w:t>iterated upon the previous inner HTML content of the generated div. This exercise was fairly easy. The only change in the future would be to make it more visually appealing.</w:t>
       </w:r>
     </w:p>
     <w:p>
       <w:pPr>
         <w:shd w:val="clear" w:color="auto" w:fill="FFFFFF"/>
         <w:spacing w:before="75" w:after="75" w:line="336" w:lineRule="atLeast"/>
-        <w:ind w:firstLine="720"/>
-        <w:rPr>
-          <w:rFonts w:ascii="Cambria" w:hAnsi="Cambria"/>
-          <w:color w:val="000000"/>
-        </w:rPr>
-      </w:pPr>
-      <w:r>
-        <w:rPr>
-          <w:rFonts w:ascii="Cambria" w:hAnsi="Cambria"/>
-          <w:color w:val="000000"/>
-        </w:rPr>
-        <w:t xml:space="preserve">The first issue came in the form of extraneous amounts of repetition. Each attribute and property </w:t>
-      </w:r>
-      <w:proofErr w:type="gramStart"/>
-      <w:r>
-        <w:rPr>
-          <w:rFonts w:ascii="Cambria" w:hAnsi="Cambria"/>
-          <w:color w:val="000000"/>
-        </w:rPr>
-        <w:t>was</w:t>
-      </w:r>
-      <w:proofErr w:type="gramEnd"/>
-      <w:r>
-        <w:rPr>
-          <w:rFonts w:ascii="Cambria" w:hAnsi="Cambria"/>
-          <w:color w:val="000000"/>
-        </w:rPr>
-        <w:t xml:space="preserve"> developed individually and the solution was to take advantage of the '</w:t>
-      </w:r>
-      <w:proofErr w:type="spellStart"/>
-      <w:r>
-        <w:rPr>
-          <w:rFonts w:ascii="Cambria" w:hAnsi="Cambria"/>
-          <w:color w:val="000000"/>
-        </w:rPr>
-        <w:t>forIn</w:t>
-      </w:r>
-      <w:proofErr w:type="spellEnd"/>
-      <w:r>
-        <w:rPr>
-          <w:rFonts w:ascii="Cambria" w:hAnsi="Cambria"/>
-          <w:color w:val="000000"/>
-        </w:rPr>
-        <w:t xml:space="preserve">' loop and iterate through Objects as if they were associative arrays. However, I needed to call specific JS Methods to alter the HTML element's properties. The only method I could gather from Googling was using the Window object and using array notation to call the methods. However, the Window object only stores global variables and usage of global variables created issues with scope. With Professor </w:t>
-      </w:r>
-      <w:proofErr w:type="spellStart"/>
-      <w:r>
-        <w:rPr>
-          <w:rFonts w:ascii="Cambria" w:hAnsi="Cambria"/>
-          <w:color w:val="000000"/>
-        </w:rPr>
-        <w:t>Faas's</w:t>
-      </w:r>
-      <w:proofErr w:type="spellEnd"/>
-      <w:r>
-        <w:rPr>
-          <w:rFonts w:ascii="Cambria" w:hAnsi="Cambria"/>
-          <w:color w:val="000000"/>
-        </w:rPr>
-        <w:t xml:space="preserve"> help, I realized array notation could be applied directly to objects and that rapidly improved my code.</w:t>
+        <w:rPr>
+          <w:rFonts w:ascii="Cambria" w:hAnsi="Cambria"/>
+          <w:color w:val="000000"/>
+        </w:rPr>
+      </w:pPr>
+      <w:r>
+        <w:rPr>
+          <w:rFonts w:ascii="Cambria" w:hAnsi="Cambria"/>
+          <w:color w:val="000000"/>
+        </w:rPr>
+        <w:t xml:space="preserve">     Ex5.2 is similar to Ex5.1 in that it is a div with a list of incremented numbers. The same logic applied as to the div generation and inner HTML generation. The distinction comes in form of the logic tree required to transform specific numbers </w:t>
+      </w:r>
+      <w:r>
+        <w:rPr>
+          <w:rFonts w:ascii="Cambria" w:hAnsi="Cambria"/>
+          <w:color w:val="000000"/>
+        </w:rPr>
+        <w:t xml:space="preserve">to </w:t>
+      </w:r>
+      <w:r>
+        <w:rPr>
+          <w:rFonts w:ascii="Cambria" w:hAnsi="Cambria"/>
+          <w:color w:val="000000"/>
+        </w:rPr>
+        <w:t xml:space="preserve">arbitrary strings based on their factors. Sequential conditional logic was used to perform the logic checks for the transformations. Other than that, this was a fairly </w:t>
+      </w:r>
+      <w:r>
+        <w:rPr>
+          <w:rFonts w:ascii="Cambria" w:hAnsi="Cambria"/>
+          <w:color w:val="000000"/>
+        </w:rPr>
+        <w:t>streamlined exercise.</w:t>
       </w:r>
     </w:p>
     <w:p>
       <w:pPr>
         <w:shd w:val="clear" w:color="auto" w:fill="FFFFFF"/>
         <w:spacing w:before="75" w:after="75" w:line="336" w:lineRule="atLeast"/>
-        <w:ind w:firstLine="720"/>
-        <w:rPr>
-          <w:rFonts w:ascii="Cambria" w:hAnsi="Cambria"/>
-          <w:color w:val="000000"/>
-        </w:rPr>
-      </w:pPr>
-      <w:r>
-        <w:rPr>
-          <w:rFonts w:ascii="Cambria" w:hAnsi="Cambria"/>
-          <w:color w:val="000000"/>
-        </w:rPr>
-        <w:t xml:space="preserve">The final iterative stage came in the form of shifting from an 'object literal with paired functions' approach to </w:t>
-      </w:r>
-      <w:proofErr w:type="gramStart"/>
-      <w:r>
-        <w:rPr>
-          <w:rFonts w:ascii="Cambria" w:hAnsi="Cambria"/>
-          <w:color w:val="000000"/>
-        </w:rPr>
-        <w:t>a</w:t>
-      </w:r>
-      <w:proofErr w:type="gramEnd"/>
-      <w:r>
-        <w:rPr>
-          <w:rFonts w:ascii="Cambria" w:hAnsi="Cambria"/>
-          <w:color w:val="000000"/>
-        </w:rPr>
-        <w:t xml:space="preserve"> 'instantiated object with instance methods' approach. This </w:t>
+        <w:rPr>
+          <w:rFonts w:ascii="Cambria" w:hAnsi="Cambria"/>
+          <w:color w:val="000000"/>
+        </w:rPr>
+      </w:pPr>
+      <w:r>
+        <w:rPr>
+          <w:rFonts w:ascii="Cambria" w:hAnsi="Cambria"/>
+          <w:color w:val="000000"/>
+        </w:rPr>
+        <w:t xml:space="preserve">     </w:t>
+      </w:r>
+      <w:r>
+        <w:rPr>
+          <w:rFonts w:ascii="Cambria" w:hAnsi="Cambria"/>
+          <w:color w:val="000000"/>
+        </w:rPr>
+        <w:t xml:space="preserve">Ex5.3 was perhaps the most difficult, but difficult of my own making. The original exercise calls for a previously-sorted array but </w:t>
+      </w:r>
+      <w:r>
+        <w:rPr>
+          <w:rFonts w:ascii="Cambria" w:hAnsi="Cambria"/>
+          <w:color w:val="000000"/>
+        </w:rPr>
+        <w:t xml:space="preserve">I decided to generate a random array with a random order. As such, </w:t>
+      </w:r>
+      <w:r>
+        <w:rPr>
+          <w:rFonts w:ascii="Cambria" w:hAnsi="Cambria"/>
+          <w:color w:val="000000"/>
+        </w:rPr>
+        <w:t xml:space="preserve">I needed an algorithm to sort through the elements of the randomized array. Creating a sorting algorithm was difficult but the one I’m most innately familiar with is the selective sort algorithm but I decided to try a bubble sort algorithm. The logic was not too difficult but there were small syntactical errors </w:t>
+      </w:r>
+      <w:r>
+        <w:rPr>
+          <w:rFonts w:ascii="Cambria" w:hAnsi="Cambria"/>
+          <w:color w:val="000000"/>
+        </w:rPr>
+        <w:t xml:space="preserve">which were easily corrected. </w:t>
+      </w:r>
+      <w:r>
+        <w:rPr>
+          <w:rFonts w:ascii="Cambria" w:hAnsi="Cambria"/>
+          <w:color w:val="000000"/>
+        </w:rPr>
+        <w:t>Once the bubble sort algorithm</w:t>
+      </w:r>
+      <w:r>
+        <w:rPr>
+          <w:rFonts w:ascii="Cambria" w:hAnsi="Cambria"/>
+          <w:color w:val="000000"/>
+        </w:rPr>
+        <w:t xml:space="preserve"> is applied to the randomized array, the sorted array is iterated through and a new </w:t>
+      </w:r>
+      <w:proofErr w:type="spellStart"/>
+      <w:r>
+        <w:rPr>
+          <w:rFonts w:ascii="Cambria" w:hAnsi="Cambria"/>
+          <w:color w:val="000000"/>
+        </w:rPr>
+        <w:t>HTMLasJS</w:t>
+      </w:r>
+      <w:proofErr w:type="spellEnd"/>
+      <w:r>
+        <w:rPr>
+          <w:rFonts w:ascii="Cambria" w:hAnsi="Cambria"/>
+          <w:color w:val="000000"/>
+        </w:rPr>
+        <w:t xml:space="preserve"> object is created </w:t>
+      </w:r>
+      <w:r>
+        <w:rPr>
+          <w:rFonts w:ascii="Cambria" w:hAnsi="Cambria"/>
+          <w:color w:val="000000"/>
+        </w:rPr>
+        <w:t xml:space="preserve">for </w:t>
+      </w:r>
+      <w:r>
+        <w:rPr>
+          <w:rFonts w:ascii="Cambria" w:hAnsi="Cambria"/>
+          <w:color w:val="000000"/>
+        </w:rPr>
+        <w:t>array element. Each object is created as a sub-object of the Window object</w:t>
+      </w:r>
+      <w:r>
+        <w:rPr>
+          <w:rFonts w:ascii="Cambria" w:hAnsi="Cambria"/>
+          <w:color w:val="000000"/>
+        </w:rPr>
+        <w:t xml:space="preserve">. Some small conditional logic </w:t>
+      </w:r>
+      <w:r>
+        <w:rPr>
+          <w:rFonts w:ascii="Cambria" w:hAnsi="Cambria"/>
+          <w:color w:val="000000"/>
+        </w:rPr>
+        <w:t xml:space="preserve">is </w:t>
       </w:r>
       <w:r>
         <w:rPr>
@@ -510,7 +605,49 @@
           <w:color w:val="000000"/>
         </w:rPr>
         <w:lastRenderedPageBreak/>
-        <w:t xml:space="preserve">would maximize the modularity and minimize unique code. This conversion was a bit troublesome due to typecasting and my realization that classes do not benefit from the same program flow exception that functions do. Nevertheless, the class's completion dramatically minimized code outside the class. Any methods with moderate utility, such as the scale method of Ex4.1 and the </w:t>
+        <w:t xml:space="preserve">applied to </w:t>
+      </w:r>
+      <w:r>
+        <w:rPr>
+          <w:rFonts w:ascii="Cambria" w:hAnsi="Cambria"/>
+          <w:color w:val="000000"/>
+        </w:rPr>
+        <w:t xml:space="preserve">check for the top 3 fastest ‘times’ is executed so that the podium positions can have unique div colors. </w:t>
+      </w:r>
+      <w:r>
+        <w:rPr>
+          <w:rFonts w:ascii="Cambria" w:hAnsi="Cambria"/>
+          <w:color w:val="000000"/>
+        </w:rPr>
+        <w:t>This exercise was the most difficult</w:t>
+      </w:r>
+      <w:r>
+        <w:rPr>
+          <w:rFonts w:ascii="Cambria" w:hAnsi="Cambria"/>
+          <w:color w:val="000000"/>
+        </w:rPr>
+        <w:t xml:space="preserve"> of the set, but it was well worth it. The most interesting aspect of it was calling methods with arguments in array notation to the window object. </w:t>
+      </w:r>
+      <w:r>
+        <w:rPr>
+          <w:rFonts w:ascii="Cambria" w:hAnsi="Cambria"/>
+          <w:color w:val="000000"/>
+        </w:rPr>
+        <w:t xml:space="preserve">In the future, instead of reiterating the same inline style </w:t>
+      </w:r>
+      <w:r>
+        <w:rPr>
+          <w:rFonts w:ascii="Cambria" w:hAnsi="Cambria"/>
+          <w:color w:val="000000"/>
+        </w:rPr>
+        <w:t xml:space="preserve">for each div element, </w:t>
+      </w:r>
+      <w:r>
+        <w:rPr>
+          <w:rFonts w:ascii="Cambria" w:hAnsi="Cambria"/>
+          <w:color w:val="000000"/>
+        </w:rPr>
+        <w:t xml:space="preserve">class functionality can be built into the </w:t>
       </w:r>
       <w:proofErr w:type="spellStart"/>
       <w:r>
@@ -518,7 +655,7 @@
           <w:rFonts w:ascii="Cambria" w:hAnsi="Cambria"/>
           <w:color w:val="000000"/>
         </w:rPr>
-        <w:t>colorChange</w:t>
+        <w:t>HTMLasJS</w:t>
       </w:r>
       <w:proofErr w:type="spellEnd"/>
       <w:r>
@@ -526,7 +663,7 @@
           <w:rFonts w:ascii="Cambria" w:hAnsi="Cambria"/>
           <w:color w:val="000000"/>
         </w:rPr>
-        <w:t xml:space="preserve"> method of Ex4.3 were directly implemented into the class. Extending the code from Ex4.1 to Ex4.2 resulted in a few errors mainly from artifacts of the initial functional approach but they were quickly resolved. Ex 4.2's signature '</w:t>
+        <w:t xml:space="preserve"> class such that there can be a </w:t>
       </w:r>
       <w:proofErr w:type="spellStart"/>
       <w:r>
@@ -534,7 +671,7 @@
           <w:rFonts w:ascii="Cambria" w:hAnsi="Cambria"/>
           <w:color w:val="000000"/>
         </w:rPr>
-        <w:t>mcDiv</w:t>
+        <w:t>HTMLClassasJS</w:t>
       </w:r>
       <w:proofErr w:type="spellEnd"/>
       <w:r>
@@ -542,7 +679,21 @@
           <w:rFonts w:ascii="Cambria" w:hAnsi="Cambria"/>
           <w:color w:val="000000"/>
         </w:rPr>
-        <w:t xml:space="preserve">' function was modified to accept the </w:t>
+        <w:t xml:space="preserve"> </w:t>
+      </w:r>
+      <w:r>
+        <w:rPr>
+          <w:rFonts w:ascii="Cambria" w:hAnsi="Cambria"/>
+          <w:color w:val="000000"/>
+        </w:rPr>
+        <w:t>class</w:t>
+      </w:r>
+      <w:r>
+        <w:rPr>
+          <w:rFonts w:ascii="Cambria" w:hAnsi="Cambria"/>
+          <w:color w:val="000000"/>
+        </w:rPr>
+        <w:t xml:space="preserve"> which either acts as a parent class or extends the functionality of the </w:t>
       </w:r>
       <w:proofErr w:type="spellStart"/>
       <w:r>
@@ -558,25 +709,173 @@
           <w:rFonts w:ascii="Cambria" w:hAnsi="Cambria"/>
           <w:color w:val="000000"/>
         </w:rPr>
-        <w:t xml:space="preserve"> object rather than an HTML element.</w:t>
+        <w:t xml:space="preserve"> class. </w:t>
       </w:r>
     </w:p>
     <w:p>
       <w:pPr>
         <w:shd w:val="clear" w:color="auto" w:fill="FFFFFF"/>
         <w:spacing w:before="75" w:after="75" w:line="336" w:lineRule="atLeast"/>
-        <w:ind w:firstLine="720"/>
-        <w:rPr>
-          <w:rFonts w:ascii="Cambria" w:hAnsi="Cambria"/>
-          <w:color w:val="000000"/>
-        </w:rPr>
-      </w:pPr>
-      <w:r>
-        <w:rPr>
-          <w:rFonts w:ascii="Cambria" w:hAnsi="Cambria"/>
-          <w:color w:val="000000"/>
-        </w:rPr>
-        <w:t>Overall, I'm quite happy with my solutions to exercise set 4. While the final solutions do not look spectacular, and that is definitely an area for improvement, the backend is highly modular and can be iterated on for successive sets of exercises. The process in this week's code made me more intimate with the nature of JS and its objects. Functionality I thought that didn't exist was elucidated to me in the form of Objects and their array notation in JS. I'm very excited to see how this information can benefit my future exercises.</w:t>
+        <w:rPr>
+          <w:rFonts w:ascii="Cambria" w:hAnsi="Cambria"/>
+          <w:color w:val="000000"/>
+        </w:rPr>
+      </w:pPr>
+      <w:r>
+        <w:rPr>
+          <w:rFonts w:ascii="Cambria" w:hAnsi="Cambria"/>
+          <w:color w:val="000000"/>
+        </w:rPr>
+        <w:t xml:space="preserve">     Ex5.4 utilized the same logic as Ex5.3</w:t>
+      </w:r>
+      <w:r>
+        <w:rPr>
+          <w:rFonts w:ascii="Cambria" w:hAnsi="Cambria"/>
+          <w:color w:val="000000"/>
+        </w:rPr>
+        <w:t xml:space="preserve">—an array iterated through with each </w:t>
+      </w:r>
+      <w:r>
+        <w:rPr>
+          <w:rFonts w:ascii="Cambria" w:hAnsi="Cambria"/>
+          <w:color w:val="000000"/>
+        </w:rPr>
+        <w:t xml:space="preserve">array </w:t>
+      </w:r>
+      <w:r>
+        <w:rPr>
+          <w:rFonts w:ascii="Cambria" w:hAnsi="Cambria"/>
+          <w:color w:val="000000"/>
+        </w:rPr>
+        <w:t>element having a corresponding div element</w:t>
+      </w:r>
+      <w:r>
+        <w:rPr>
+          <w:rFonts w:ascii="Cambria" w:hAnsi="Cambria"/>
+          <w:color w:val="000000"/>
+        </w:rPr>
+        <w:t>. In this case, it was actually easier than Ex5.3</w:t>
+      </w:r>
+      <w:r>
+        <w:rPr>
+          <w:rFonts w:ascii="Cambria" w:hAnsi="Cambria"/>
+          <w:color w:val="000000"/>
+        </w:rPr>
+        <w:t xml:space="preserve"> as there’s no sorting mechanism necessary. The same remarks about extending </w:t>
+      </w:r>
+      <w:r>
+        <w:rPr>
+          <w:rFonts w:ascii="Cambria" w:hAnsi="Cambria"/>
+          <w:color w:val="000000"/>
+        </w:rPr>
+        <w:t>property functionality from a super class or extending functionality to a child class</w:t>
+      </w:r>
+      <w:r>
+        <w:rPr>
+          <w:rFonts w:ascii="Cambria" w:hAnsi="Cambria"/>
+          <w:color w:val="000000"/>
+        </w:rPr>
+        <w:t xml:space="preserve"> in Ex5.3 apply here as well. </w:t>
+      </w:r>
+    </w:p>
+    <w:p>
+      <w:pPr>
+        <w:shd w:val="clear" w:color="auto" w:fill="FFFFFF"/>
+        <w:spacing w:before="75" w:after="75" w:line="336" w:lineRule="atLeast"/>
+        <w:rPr>
+          <w:rFonts w:ascii="Cambria" w:hAnsi="Cambria"/>
+          <w:color w:val="000000"/>
+        </w:rPr>
+      </w:pPr>
+      <w:r>
+        <w:rPr>
+          <w:rFonts w:ascii="Cambria" w:hAnsi="Cambria"/>
+          <w:color w:val="000000"/>
+        </w:rPr>
+        <w:t xml:space="preserve">     </w:t>
+      </w:r>
+      <w:r>
+        <w:rPr>
+          <w:rFonts w:ascii="Cambria" w:hAnsi="Cambria"/>
+          <w:color w:val="000000"/>
+        </w:rPr>
+        <w:t xml:space="preserve">Overall, </w:t>
+      </w:r>
+      <w:r>
+        <w:rPr>
+          <w:rFonts w:ascii="Cambria" w:hAnsi="Cambria"/>
+          <w:color w:val="000000"/>
+        </w:rPr>
+        <w:t xml:space="preserve">while the exercises in set 5 were not stunning, they demonstrated the </w:t>
+      </w:r>
+      <w:r>
+        <w:rPr>
+          <w:rFonts w:ascii="Cambria" w:hAnsi="Cambria"/>
+          <w:color w:val="000000"/>
+        </w:rPr>
+        <w:t xml:space="preserve">functionality achieved from the </w:t>
+      </w:r>
+      <w:proofErr w:type="spellStart"/>
+      <w:r>
+        <w:rPr>
+          <w:rFonts w:ascii="Cambria" w:hAnsi="Cambria"/>
+          <w:color w:val="000000"/>
+        </w:rPr>
+        <w:t>HTMLasJS</w:t>
+      </w:r>
+      <w:proofErr w:type="spellEnd"/>
+      <w:r>
+        <w:rPr>
+          <w:rFonts w:ascii="Cambria" w:hAnsi="Cambria"/>
+          <w:color w:val="000000"/>
+        </w:rPr>
+        <w:t xml:space="preserve"> class initially </w:t>
+      </w:r>
+      <w:proofErr w:type="gramStart"/>
+      <w:r>
+        <w:rPr>
+          <w:rFonts w:ascii="Cambria" w:hAnsi="Cambria"/>
+          <w:color w:val="000000"/>
+        </w:rPr>
+        <w:t>built in</w:t>
+      </w:r>
+      <w:proofErr w:type="gramEnd"/>
+      <w:r>
+        <w:rPr>
+          <w:rFonts w:ascii="Cambria" w:hAnsi="Cambria"/>
+          <w:color w:val="000000"/>
+        </w:rPr>
+        <w:t xml:space="preserve"> exercise set 4. In that form, the exercises were a great success as </w:t>
+      </w:r>
+      <w:r>
+        <w:rPr>
+          <w:rFonts w:ascii="Cambria" w:hAnsi="Cambria"/>
+          <w:color w:val="000000"/>
+        </w:rPr>
+        <w:t xml:space="preserve">there were only minimal modifications, mainly a </w:t>
+      </w:r>
+      <w:proofErr w:type="spellStart"/>
+      <w:r>
+        <w:rPr>
+          <w:rFonts w:ascii="Cambria" w:hAnsi="Cambria"/>
+          <w:color w:val="000000"/>
+        </w:rPr>
+        <w:t>setInnerHTML</w:t>
+      </w:r>
+      <w:proofErr w:type="spellEnd"/>
+      <w:r>
+        <w:rPr>
+          <w:rFonts w:ascii="Cambria" w:hAnsi="Cambria"/>
+          <w:color w:val="000000"/>
+        </w:rPr>
+        <w:t xml:space="preserve"> method, required to </w:t>
+      </w:r>
+      <w:r>
+        <w:rPr>
+          <w:rFonts w:ascii="Cambria" w:hAnsi="Cambria"/>
+          <w:color w:val="000000"/>
+        </w:rPr>
+        <w:t>attain the functionality required to complete all exercises in set 5.</w:t>
       </w:r>
     </w:p>
     <w:sectPr>

</xml_diff>